<commit_message>
vision new draft toma
</commit_message>
<xml_diff>
--- a/Game Design/Game Design Document/1_Vision_Statement.docx
+++ b/Game Design/Game Design Document/1_Vision_Statement.docx
@@ -39,6 +39,19 @@
         <w:rPr>
           <w:lang w:val="en-US"/>
         </w:rPr>
+        <w:t>Vision 01</w:t>
+      </w:r>
+    </w:p>
+    <w:p>
+      <w:pPr>
+        <w:rPr>
+          <w:lang w:val="en-US"/>
+        </w:rPr>
+      </w:pPr>
+      <w:r>
+        <w:rPr>
+          <w:lang w:val="en-US"/>
+        </w:rPr>
         <w:t>Before legends is a round based strategy-RPG fusion set in a prehistorical fantasy environment. The player will take charge of a small tribe and lead it in an epic journey on the way of becoming a civilization and thus forge the first legend of his people.</w:t>
       </w:r>
     </w:p>
@@ -48,86 +61,137 @@
           <w:lang w:val="en-US"/>
         </w:rPr>
       </w:pPr>
-    </w:p>
-    <w:p>
-      <w:pPr>
-        <w:rPr>
-          <w:u w:val="single"/>
-          <w:lang w:val="en-US"/>
-        </w:rPr>
-      </w:pPr>
-      <w:proofErr w:type="gramStart"/>
-      <w:r>
-        <w:rPr>
-          <w:u w:val="single"/>
-          <w:lang w:val="en-US"/>
-        </w:rPr>
-        <w:t>key</w:t>
-      </w:r>
-      <w:proofErr w:type="gramEnd"/>
-      <w:r>
-        <w:rPr>
-          <w:u w:val="single"/>
-          <w:lang w:val="en-US"/>
-        </w:rPr>
-        <w:t xml:space="preserve"> words:</w:t>
-      </w:r>
-    </w:p>
-    <w:p>
-      <w:pPr>
-        <w:rPr>
-          <w:lang w:val="en-US"/>
-        </w:rPr>
-      </w:pPr>
-      <w:r>
-        <w:rPr>
-          <w:lang w:val="en-US"/>
-        </w:rPr>
-        <w:t xml:space="preserve">- </w:t>
-      </w:r>
-      <w:proofErr w:type="gramStart"/>
-      <w:r>
-        <w:rPr>
-          <w:lang w:val="en-US"/>
-        </w:rPr>
-        <w:t>round</w:t>
-      </w:r>
-      <w:proofErr w:type="gramEnd"/>
-      <w:r>
-        <w:rPr>
-          <w:lang w:val="en-US"/>
-        </w:rPr>
-        <w:t xml:space="preserve"> based</w:t>
-      </w:r>
-    </w:p>
-    <w:p>
-      <w:pPr>
-        <w:rPr>
-          <w:lang w:val="en-US"/>
-        </w:rPr>
-      </w:pPr>
-      <w:r>
-        <w:rPr>
-          <w:lang w:val="en-US"/>
-        </w:rPr>
-        <w:t xml:space="preserve">- </w:t>
-      </w:r>
-      <w:proofErr w:type="gramStart"/>
-      <w:r>
-        <w:rPr>
-          <w:lang w:val="en-US"/>
-        </w:rPr>
-        <w:t>strategy/RPG</w:t>
-      </w:r>
-      <w:proofErr w:type="gramEnd"/>
-      <w:r>
-        <w:rPr>
-          <w:lang w:val="en-US"/>
-        </w:rPr>
-        <w:t xml:space="preserve"> fusion</w:t>
+      <w:r>
+        <w:rPr>
+          <w:lang w:val="en-US"/>
+        </w:rPr>
+        <w:t>Vision 02</w:t>
+      </w:r>
+    </w:p>
+    <w:p>
+      <w:pPr>
+        <w:rPr>
+          <w:lang w:val="en-US"/>
+        </w:rPr>
+      </w:pPr>
+      <w:r>
+        <w:rPr>
+          <w:lang w:val="en-US"/>
+        </w:rPr>
+        <w:t xml:space="preserve">Before Legends is a round based strategy PC-game with RPG elements, set in a 3D prehistorical fantasy environment, in which the player will take charge of a small tribe and lead it against the challenges of nature and other tribes </w:t>
+      </w:r>
+      <w:r>
+        <w:rPr>
+          <w:lang w:val="en-US"/>
+        </w:rPr>
+        <w:t>competing</w:t>
+      </w:r>
+      <w:r>
+        <w:rPr>
+          <w:lang w:val="en-US"/>
+        </w:rPr>
+        <w:t xml:space="preserve"> for survival on the journey to forge their first legend and become a civilization.</w:t>
+      </w:r>
+    </w:p>
+    <w:p>
+      <w:pPr>
+        <w:rPr>
+          <w:lang w:val="en-US"/>
+        </w:rPr>
+      </w:pPr>
+      <w:r>
+        <w:rPr>
+          <w:lang w:val="en-US"/>
+        </w:rPr>
+        <w:t>Vision 03</w:t>
       </w:r>
       <w:bookmarkStart w:id="0" w:name="_GoBack"/>
       <w:bookmarkEnd w:id="0"/>
+    </w:p>
+    <w:p>
+      <w:pPr>
+        <w:rPr>
+          <w:lang w:val="en-US"/>
+        </w:rPr>
+      </w:pPr>
+    </w:p>
+    <w:p>
+      <w:pPr>
+        <w:rPr>
+          <w:u w:val="single"/>
+          <w:lang w:val="en-US"/>
+        </w:rPr>
+      </w:pPr>
+      <w:proofErr w:type="gramStart"/>
+      <w:r>
+        <w:rPr>
+          <w:u w:val="single"/>
+          <w:lang w:val="en-US"/>
+        </w:rPr>
+        <w:t>key</w:t>
+      </w:r>
+      <w:proofErr w:type="gramEnd"/>
+      <w:r>
+        <w:rPr>
+          <w:u w:val="single"/>
+          <w:lang w:val="en-US"/>
+        </w:rPr>
+        <w:t xml:space="preserve"> words:</w:t>
+      </w:r>
+    </w:p>
+    <w:p>
+      <w:pPr>
+        <w:rPr>
+          <w:lang w:val="en-US"/>
+        </w:rPr>
+      </w:pPr>
+      <w:r>
+        <w:rPr>
+          <w:lang w:val="en-US"/>
+        </w:rPr>
+        <w:t xml:space="preserve">- </w:t>
+      </w:r>
+      <w:proofErr w:type="gramStart"/>
+      <w:r>
+        <w:rPr>
+          <w:lang w:val="en-US"/>
+        </w:rPr>
+        <w:t>round</w:t>
+      </w:r>
+      <w:proofErr w:type="gramEnd"/>
+      <w:r>
+        <w:rPr>
+          <w:lang w:val="en-US"/>
+        </w:rPr>
+        <w:t xml:space="preserve"> based</w:t>
+      </w:r>
+    </w:p>
+    <w:p>
+      <w:pPr>
+        <w:rPr>
+          <w:lang w:val="en-US"/>
+        </w:rPr>
+      </w:pPr>
+      <w:r>
+        <w:rPr>
+          <w:lang w:val="en-US"/>
+        </w:rPr>
+        <w:t xml:space="preserve">- </w:t>
+      </w:r>
+      <w:proofErr w:type="gramStart"/>
+      <w:r>
+        <w:rPr>
+          <w:lang w:val="en-US"/>
+        </w:rPr>
+        <w:t>strategy/RPG</w:t>
+      </w:r>
+      <w:proofErr w:type="gramEnd"/>
+      <w:r>
+        <w:rPr>
+          <w:lang w:val="en-US"/>
+        </w:rPr>
+        <w:t xml:space="preserve"> fusion</w:t>
+      </w:r>
     </w:p>
     <w:p>
       <w:pPr>

</xml_diff>

<commit_message>
Added 3rd Vision Statement
More technical vision statement
</commit_message>
<xml_diff>
--- a/Game Design/Game Design Document/1_Vision_Statement.docx
+++ b/Game Design/Game Design Document/1_Vision_Statement.docx
@@ -78,42 +78,66 @@
         <w:rPr>
           <w:lang w:val="en-US"/>
         </w:rPr>
-        <w:t xml:space="preserve">Before Legends is a round based strategy PC-game with RPG elements, set in a 3D prehistorical fantasy environment, in which the player will take charge of a small tribe and lead it against the challenges of nature and other tribes </w:t>
-      </w:r>
-      <w:r>
-        <w:rPr>
-          <w:lang w:val="en-US"/>
-        </w:rPr>
-        <w:t>competing</w:t>
-      </w:r>
-      <w:r>
-        <w:rPr>
-          <w:lang w:val="en-US"/>
-        </w:rPr>
-        <w:t xml:space="preserve"> for survival on the journey to forge their first legend and become a civilization.</w:t>
-      </w:r>
-    </w:p>
-    <w:p>
-      <w:pPr>
-        <w:rPr>
-          <w:lang w:val="en-US"/>
-        </w:rPr>
-      </w:pPr>
-      <w:r>
-        <w:rPr>
-          <w:lang w:val="en-US"/>
-        </w:rPr>
-        <w:t>Vision 03</w:t>
+        <w:t>Before Legends is a round based</w:t>
+      </w:r>
+      <w:r>
+        <w:rPr>
+          <w:lang w:val="en-US"/>
+        </w:rPr>
+        <w:t xml:space="preserve"> single player</w:t>
+      </w:r>
+      <w:r>
+        <w:rPr>
+          <w:lang w:val="en-US"/>
+        </w:rPr>
+        <w:t xml:space="preserve"> strategy PC-game with RPG elements, set in a 3D prehistorical fantasy environment, in</w:t>
       </w:r>
       <w:bookmarkStart w:id="0" w:name="_GoBack"/>
       <w:bookmarkEnd w:id="0"/>
-    </w:p>
-    <w:p>
-      <w:pPr>
-        <w:rPr>
-          <w:lang w:val="en-US"/>
-        </w:rPr>
-      </w:pPr>
+      <w:r>
+        <w:rPr>
+          <w:lang w:val="en-US"/>
+        </w:rPr>
+        <w:t xml:space="preserve"> which the player will take charge of a small tribe and lead it against the challenges of nature and other tribes competing for survival on the journey to forge their first legend and become a civilization.</w:t>
+      </w:r>
+    </w:p>
+    <w:p>
+      <w:pPr>
+        <w:rPr>
+          <w:lang w:val="en-US"/>
+        </w:rPr>
+      </w:pPr>
+      <w:r>
+        <w:rPr>
+          <w:lang w:val="en-US"/>
+        </w:rPr>
+        <w:t>Vision 03</w:t>
+      </w:r>
+    </w:p>
+    <w:p>
+      <w:pPr>
+        <w:rPr>
+          <w:lang w:val="en-US"/>
+        </w:rPr>
+      </w:pPr>
+      <w:r>
+        <w:rPr>
+          <w:lang w:val="en-US"/>
+        </w:rPr>
+        <w:t>Before Legends is a PC 3D</w:t>
+      </w:r>
+      <w:r>
+        <w:rPr>
+          <w:lang w:val="en-US"/>
+        </w:rPr>
+        <w:t xml:space="preserve"> single player</w:t>
+      </w:r>
+      <w:r>
+        <w:rPr>
+          <w:lang w:val="en-US"/>
+        </w:rPr>
+        <w:t xml:space="preserve"> round-based strategy RPG set in a fantasy prehistory. The player takes charge of a few tribe members through grid based battles and resource management in a procedurally generated map in order to survive and advance to history.</w:t>
+      </w:r>
     </w:p>
     <w:p>
       <w:pPr>

</xml_diff>